<commit_message>
updated architecture and design documentation. added UX and UI guidelines.
</commit_message>
<xml_diff>
--- a/docs/LIS_Architecture_and_Design.docx
+++ b/docs/LIS_Architecture_and_Design.docx
@@ -42,8 +42,10 @@
           <w:sz w:val="96"/>
           <w:szCs w:val="96"/>
         </w:rPr>
-        <w:t>LIS Dashboard</w:t>
-      </w:r>
+        <w:t>Litho InSight</w:t>
+      </w:r>
+      <w:bookmarkStart w:id="0" w:name="_GoBack"/>
+      <w:bookmarkEnd w:id="0"/>
     </w:p>
     <w:p>
       <w:pPr>
@@ -58,17 +60,17 @@
           <w:sz w:val="48"/>
           <w:szCs w:val="48"/>
         </w:rPr>
-        <w:t>Application Architecture and Desig</w:t>
-      </w:r>
-      <w:bookmarkStart w:id="0" w:name="_GoBack"/>
-      <w:bookmarkEnd w:id="0"/>
-      <w:r>
+        <w:t>Application Architecture and Design</w:t>
+      </w:r>
+    </w:p>
+    <w:p>
+      <w:pPr>
+        <w:jc w:val="center"/>
         <w:rPr>
           <w:sz w:val="48"/>
           <w:szCs w:val="48"/>
         </w:rPr>
-        <w:t>n</w:t>
-      </w:r>
+      </w:pPr>
     </w:p>
     <w:p>
       <w:pPr>
@@ -108,15 +110,6 @@
     </w:p>
     <w:p>
       <w:pPr>
-        <w:jc w:val="center"/>
-        <w:rPr>
-          <w:sz w:val="48"/>
-          <w:szCs w:val="48"/>
-        </w:rPr>
-      </w:pPr>
-    </w:p>
-    <w:p>
-      <w:pPr>
         <w:jc w:val="right"/>
         <w:rPr>
           <w:sz w:val="24"/>
@@ -128,33 +121,8 @@
           <w:sz w:val="24"/>
           <w:szCs w:val="24"/>
         </w:rPr>
-        <w:t xml:space="preserve">Author: </w:t>
-      </w:r>
-      <w:proofErr w:type="spellStart"/>
-      <w:r>
-        <w:rPr>
-          <w:sz w:val="24"/>
-          <w:szCs w:val="24"/>
-        </w:rPr>
-        <w:t>Catalin</w:t>
-      </w:r>
-      <w:proofErr w:type="spellEnd"/>
-      <w:r>
-        <w:rPr>
-          <w:sz w:val="24"/>
-          <w:szCs w:val="24"/>
-        </w:rPr>
-        <w:t xml:space="preserve"> </w:t>
-      </w:r>
-      <w:proofErr w:type="spellStart"/>
-      <w:r>
-        <w:rPr>
-          <w:sz w:val="24"/>
-          <w:szCs w:val="24"/>
-        </w:rPr>
-        <w:t>Tudorache</w:t>
-      </w:r>
-      <w:proofErr w:type="spellEnd"/>
+        <w:t>Author: Catalin Tudorache</w:t>
+      </w:r>
     </w:p>
     <w:p>
       <w:pPr>
@@ -2738,15 +2706,7 @@
     </w:p>
     <w:p>
       <w:r>
-        <w:t xml:space="preserve">Tool to Tool </w:t>
-      </w:r>
-      <w:proofErr w:type="gramStart"/>
-      <w:r>
-        <w:t>Matching</w:t>
-      </w:r>
-      <w:proofErr w:type="gramEnd"/>
-      <w:r>
-        <w:t xml:space="preserve"> specific requirements</w:t>
+        <w:t>Tool to Tool Matching specific requirements</w:t>
       </w:r>
       <w:r>
         <w:t>:</w:t>
@@ -2761,15 +2721,7 @@
         </w:numPr>
       </w:pPr>
       <w:r>
-        <w:t xml:space="preserve">The application should replicate the Tool to Tool Matching functionality currently found in the </w:t>
-      </w:r>
-      <w:proofErr w:type="spellStart"/>
-      <w:r>
-        <w:t>uDBO</w:t>
-      </w:r>
-      <w:proofErr w:type="spellEnd"/>
-      <w:r>
-        <w:t xml:space="preserve"> Analyzer Tool;</w:t>
+        <w:t>The application should replicate the Tool to Tool Matching functionality currently found in the uDBO Analyzer Tool;</w:t>
       </w:r>
       <w:r>
         <w:t xml:space="preserve"> </w:t>
@@ -5530,7 +5482,7 @@
 </file>
 
 <file path=customXml/itemProps1.xml><?xml version="1.0" encoding="utf-8"?>
-<ds:datastoreItem xmlns:ds="http://schemas.openxmlformats.org/officeDocument/2006/customXml" ds:itemID="{0310903F-81B4-44A8-8318-D9F461EF13AB}">
+<ds:datastoreItem xmlns:ds="http://schemas.openxmlformats.org/officeDocument/2006/customXml" ds:itemID="{8F4F7625-12BF-49FA-84E0-7192A2BE89CE}">
   <ds:schemaRefs>
     <ds:schemaRef ds:uri="http://schemas.openxmlformats.org/officeDocument/2006/bibliography"/>
   </ds:schemaRefs>

</xml_diff>